<commit_message>
changes for testing the file
</commit_message>
<xml_diff>
--- a/class2.docx
+++ b/class2.docx
@@ -229,18 +229,18 @@
           <w:sz w:val="28"/>
           <w:szCs w:val="28"/>
         </w:rPr>
-        <w:t>python class for beginn</w:t>
+        <w:t>python class for beginners</w:t>
+      </w:r>
+      <w:r>
+        <w:rPr>
+          <w:color w:val="080808"/>
+          <w:sz w:val="28"/>
+          <w:szCs w:val="28"/>
+        </w:rPr>
+        <w:t xml:space="preserve"> python </w:t>
       </w:r>
       <w:bookmarkStart w:id="0" w:name="_GoBack"/>
       <w:bookmarkEnd w:id="0"/>
-      <w:r>
-        <w:rPr>
-          <w:color w:val="080808"/>
-          <w:sz w:val="28"/>
-          <w:szCs w:val="28"/>
-        </w:rPr>
-        <w:t>ers</w:t>
-      </w:r>
       <w:r>
         <w:rPr>
           <w:color w:val="080808"/>

</xml_diff>

<commit_message>
code adapoted for commits
</commit_message>
<xml_diff>
--- a/class2.docx
+++ b/class2.docx
@@ -237,10 +237,18 @@
           <w:sz w:val="28"/>
           <w:szCs w:val="28"/>
         </w:rPr>
-        <w:t xml:space="preserve"> python </w:t>
+        <w:t xml:space="preserve"> py</w:t>
       </w:r>
       <w:bookmarkStart w:id="0" w:name="_GoBack"/>
       <w:bookmarkEnd w:id="0"/>
+      <w:r>
+        <w:rPr>
+          <w:color w:val="080808"/>
+          <w:sz w:val="28"/>
+          <w:szCs w:val="28"/>
+        </w:rPr>
+        <w:t xml:space="preserve"> </w:t>
+      </w:r>
       <w:r>
         <w:rPr>
           <w:color w:val="080808"/>

</xml_diff>